<commit_message>
Now it can pivot word docs so each page counts as an observation in the readtext object
</commit_message>
<xml_diff>
--- a/tests/data/test_kodeord.docx
+++ b/tests/data/test_kodeord.docx
@@ -4,15 +4,7 @@
   <w:body>
     <w:p>
       <w:r>
-        <w:t xml:space="preserve">Her er et </w:t>
-      </w:r>
-      <w:proofErr w:type="gramStart"/>
-      <w:r>
-        <w:t>test dokument</w:t>
-      </w:r>
-      <w:proofErr w:type="gramEnd"/>
-      <w:r>
-        <w:t xml:space="preserve">! </w:t>
+        <w:t xml:space="preserve">Her er et test dokument! </w:t>
       </w:r>
     </w:p>
     <w:p/>
@@ -26,6 +18,45 @@
       <w:r>
         <w:lastRenderedPageBreak/>
         <w:t>Og her er anden side med kodeordet! Det matcher forhåbentligt</w:t>
+      </w:r>
+    </w:p>
+    <w:p/>
+    <w:p/>
+    <w:p/>
+    <w:p/>
+    <w:p/>
+    <w:p/>
+    <w:p/>
+    <w:p/>
+    <w:p/>
+    <w:p/>
+    <w:p/>
+    <w:p/>
+    <w:p/>
+    <w:p/>
+    <w:p/>
+    <w:p/>
+    <w:p/>
+    <w:p/>
+    <w:p/>
+    <w:p/>
+    <w:p/>
+    <w:p/>
+    <w:p/>
+    <w:p/>
+    <w:p/>
+    <w:p/>
+    <w:p/>
+    <w:p/>
+    <w:p/>
+    <w:p/>
+    <w:p/>
+    <w:p/>
+    <w:p/>
+    <w:p/>
+    <w:p>
+      <w:r>
+        <w:t>asdf</w:t>
       </w:r>
     </w:p>
     <w:sectPr>

</xml_diff>